<commit_message>
Update Dive QAQC notes from meeting with Jon
</commit_message>
<xml_diff>
--- a/dive_identification/QAQC/Running QAQC Tool.docx
+++ b/dive_identification/QAQC/Running QAQC Tool.docx
@@ -9,8 +9,6 @@
       <w:r>
         <w:t>Running</w:t>
       </w:r>
-      <w:bookmarkStart w:id="0" w:name="_GoBack"/>
-      <w:bookmarkEnd w:id="0"/>
       <w:r>
         <w:t xml:space="preserve"> QAQC Tool</w:t>
       </w:r>
@@ -173,14 +171,25 @@
       <w:r>
         <w:t xml:space="preserve">. This folder is saved in Google Drive under </w:t>
       </w:r>
+      <w:proofErr w:type="spellStart"/>
       <w:r>
         <w:rPr>
           <w:rFonts w:ascii="Courier New" w:hAnsi="Courier New" w:cs="Courier New"/>
         </w:rPr>
-        <w:t>tracking_data/TDR/QAQC/WTSH</w:t>
+        <w:t>tracking_data</w:t>
+      </w:r>
+      <w:proofErr w:type="spellEnd"/>
+      <w:r>
+        <w:rPr>
+          <w:rFonts w:ascii="Courier New" w:hAnsi="Courier New" w:cs="Courier New"/>
+        </w:rPr>
+        <w:t>/TDR/QAQC/WTSH</w:t>
       </w:r>
       <w:r>
         <w:t>.</w:t>
+      </w:r>
+      <w:r>
+        <w:t xml:space="preserve"> Note: this will take some time as it is a very large folder.</w:t>
       </w:r>
     </w:p>
     <w:p>
@@ -207,7 +216,21 @@
         <w:rPr>
           <w:rFonts w:ascii="Courier New" w:hAnsi="Courier New" w:cs="Courier New"/>
         </w:rPr>
-        <w:t>WERC-SC/dive_identification/QAQC</w:t>
+        <w:t>WERC-SC/</w:t>
+      </w:r>
+      <w:proofErr w:type="spellStart"/>
+      <w:r>
+        <w:rPr>
+          <w:rFonts w:ascii="Courier New" w:hAnsi="Courier New" w:cs="Courier New"/>
+        </w:rPr>
+        <w:t>dive_identification</w:t>
+      </w:r>
+      <w:proofErr w:type="spellEnd"/>
+      <w:r>
+        <w:rPr>
+          <w:rFonts w:ascii="Courier New" w:hAnsi="Courier New" w:cs="Courier New"/>
+        </w:rPr>
+        <w:t>/QAQC</w:t>
       </w:r>
       <w:r>
         <w:t>.</w:t>
@@ -234,8 +257,13 @@
         </w:numPr>
       </w:pPr>
       <w:r>
-        <w:t>Open RStudio</w:t>
-      </w:r>
+        <w:t xml:space="preserve">Open </w:t>
+      </w:r>
+      <w:proofErr w:type="spellStart"/>
+      <w:r>
+        <w:t>RStudio</w:t>
+      </w:r>
+      <w:proofErr w:type="spellEnd"/>
     </w:p>
     <w:p>
       <w:pPr>
@@ -278,12 +306,14 @@
           <w:rFonts w:ascii="Courier New" w:hAnsi="Courier New" w:cs="Courier New"/>
         </w:rPr>
       </w:pPr>
+      <w:proofErr w:type="spellStart"/>
       <w:r>
         <w:rPr>
           <w:rFonts w:ascii="Courier New" w:hAnsi="Courier New" w:cs="Courier New"/>
         </w:rPr>
         <w:t>dplyr</w:t>
       </w:r>
+      <w:proofErr w:type="spellEnd"/>
     </w:p>
     <w:p>
       <w:pPr>
@@ -306,20 +336,50 @@
         </w:numPr>
       </w:pPr>
       <w:r>
-        <w:t xml:space="preserve">From within RStudio, open </w:t>
+        <w:t xml:space="preserve">From within </w:t>
+      </w:r>
+      <w:proofErr w:type="spellStart"/>
+      <w:r>
+        <w:t>RStudio</w:t>
+      </w:r>
+      <w:proofErr w:type="spellEnd"/>
+      <w:r>
+        <w:t xml:space="preserve">, open </w:t>
       </w:r>
       <w:r>
         <w:rPr>
           <w:rFonts w:ascii="Courier New" w:hAnsi="Courier New" w:cs="Courier New"/>
         </w:rPr>
-        <w:t>WERC-SC/dive_identification/QAQC</w:t>
-      </w:r>
+        <w:t>WERC-SC/</w:t>
+      </w:r>
+      <w:proofErr w:type="spellStart"/>
       <w:r>
         <w:rPr>
           <w:rFonts w:ascii="Courier New" w:hAnsi="Courier New" w:cs="Courier New"/>
         </w:rPr>
-        <w:t>/ui.R</w:t>
-      </w:r>
+        <w:t>dive_identification</w:t>
+      </w:r>
+      <w:proofErr w:type="spellEnd"/>
+      <w:r>
+        <w:rPr>
+          <w:rFonts w:ascii="Courier New" w:hAnsi="Courier New" w:cs="Courier New"/>
+        </w:rPr>
+        <w:t>/QAQC</w:t>
+      </w:r>
+      <w:r>
+        <w:rPr>
+          <w:rFonts w:ascii="Courier New" w:hAnsi="Courier New" w:cs="Courier New"/>
+        </w:rPr>
+        <w:t>/</w:t>
+      </w:r>
+      <w:proofErr w:type="spellStart"/>
+      <w:r>
+        <w:rPr>
+          <w:rFonts w:ascii="Courier New" w:hAnsi="Courier New" w:cs="Courier New"/>
+        </w:rPr>
+        <w:t>ui.R</w:t>
+      </w:r>
+      <w:proofErr w:type="spellEnd"/>
       <w:r>
         <w:rPr>
           <w:rFonts w:cs="Courier New"/>
@@ -416,7 +476,441 @@
         <w:t xml:space="preserve">Click on the green play arrow to open the app in your browser </w:t>
       </w:r>
     </w:p>
-    <w:p/>
+    <w:p>
+      <w:pPr>
+        <w:pStyle w:val="Heading2"/>
+      </w:pPr>
+      <w:r>
+        <w:t>Using the App</w:t>
+      </w:r>
+    </w:p>
+    <w:p>
+      <w:pPr>
+        <w:pStyle w:val="ListParagraph"/>
+        <w:numPr>
+          <w:ilvl w:val="0"/>
+          <w:numId w:val="2"/>
+        </w:numPr>
+      </w:pPr>
+      <w:r>
+        <w:t>TODO</w:t>
+      </w:r>
+    </w:p>
+    <w:p>
+      <w:pPr>
+        <w:pStyle w:val="ListParagraph"/>
+        <w:numPr>
+          <w:ilvl w:val="1"/>
+          <w:numId w:val="2"/>
+        </w:numPr>
+      </w:pPr>
+      <w:r>
+        <w:t>indicate if threshold</w:t>
+      </w:r>
+    </w:p>
+    <w:p>
+      <w:pPr>
+        <w:pStyle w:val="ListParagraph"/>
+        <w:numPr>
+          <w:ilvl w:val="1"/>
+          <w:numId w:val="2"/>
+        </w:numPr>
+      </w:pPr>
+      <w:r>
+        <w:t>Add option for split error</w:t>
+      </w:r>
+    </w:p>
+    <w:p>
+      <w:pPr>
+        <w:pStyle w:val="ListParagraph"/>
+        <w:numPr>
+          <w:ilvl w:val="0"/>
+          <w:numId w:val="2"/>
+        </w:numPr>
+      </w:pPr>
+      <w:r>
+        <w:t xml:space="preserve">valid dive </w:t>
+      </w:r>
+    </w:p>
+    <w:p>
+      <w:pPr>
+        <w:pStyle w:val="ListParagraph"/>
+        <w:numPr>
+          <w:ilvl w:val="1"/>
+          <w:numId w:val="2"/>
+        </w:numPr>
+      </w:pPr>
+      <w:r>
+        <w:t>Be conservative, use Unclear if you’re questioning it</w:t>
+      </w:r>
+    </w:p>
+    <w:p>
+      <w:pPr>
+        <w:pStyle w:val="ListParagraph"/>
+        <w:numPr>
+          <w:ilvl w:val="0"/>
+          <w:numId w:val="2"/>
+        </w:numPr>
+      </w:pPr>
+      <w:r>
+        <w:t>surface calibration</w:t>
+      </w:r>
+    </w:p>
+    <w:p>
+      <w:pPr>
+        <w:pStyle w:val="ListParagraph"/>
+        <w:numPr>
+          <w:ilvl w:val="1"/>
+          <w:numId w:val="2"/>
+        </w:numPr>
+      </w:pPr>
+      <w:r>
+        <w:t>None = do nothing, the red points in the right frame appear correct</w:t>
+      </w:r>
+    </w:p>
+    <w:p>
+      <w:pPr>
+        <w:pStyle w:val="ListParagraph"/>
+        <w:ind w:left="360"/>
+      </w:pPr>
+      <w:r>
+        <w:rPr>
+          <w:noProof/>
+        </w:rPr>
+        <w:drawing>
+          <wp:inline distT="0" distB="0" distL="0" distR="0" wp14:anchorId="65BAB680" wp14:editId="1E306805">
+            <wp:extent cx="5943600" cy="3314065"/>
+            <wp:effectExtent l="0" t="0" r="0" b="635"/>
+            <wp:docPr id="4" name="Picture 4"/>
+            <wp:cNvGraphicFramePr>
+              <a:graphicFrameLocks xmlns:a="http://schemas.openxmlformats.org/drawingml/2006/main" noChangeAspect="1"/>
+            </wp:cNvGraphicFramePr>
+            <a:graphic xmlns:a="http://schemas.openxmlformats.org/drawingml/2006/main">
+              <a:graphicData uri="http://schemas.openxmlformats.org/drawingml/2006/picture">
+                <pic:pic xmlns:pic="http://schemas.openxmlformats.org/drawingml/2006/picture">
+                  <pic:nvPicPr>
+                    <pic:cNvPr id="1" name=""/>
+                    <pic:cNvPicPr/>
+                  </pic:nvPicPr>
+                  <pic:blipFill>
+                    <a:blip r:embed="rId7"/>
+                    <a:stretch>
+                      <a:fillRect/>
+                    </a:stretch>
+                  </pic:blipFill>
+                  <pic:spPr>
+                    <a:xfrm>
+                      <a:off x="0" y="0"/>
+                      <a:ext cx="5943600" cy="3314065"/>
+                    </a:xfrm>
+                    <a:prstGeom prst="rect">
+                      <a:avLst/>
+                    </a:prstGeom>
+                  </pic:spPr>
+                </pic:pic>
+              </a:graphicData>
+            </a:graphic>
+          </wp:inline>
+        </w:drawing>
+      </w:r>
+    </w:p>
+    <w:p>
+      <w:pPr>
+        <w:pStyle w:val="ListParagraph"/>
+        <w:numPr>
+          <w:ilvl w:val="1"/>
+          <w:numId w:val="2"/>
+        </w:numPr>
+      </w:pPr>
+      <w:r>
+        <w:t>Minimum Pressure = set surface (i.e. 0m) to minimum pressure e.g.</w:t>
+      </w:r>
+    </w:p>
+    <w:p>
+      <w:pPr>
+        <w:pStyle w:val="ListParagraph"/>
+        <w:ind w:left="360"/>
+      </w:pPr>
+      <w:r>
+        <w:rPr>
+          <w:noProof/>
+        </w:rPr>
+        <w:lastRenderedPageBreak/>
+        <w:drawing>
+          <wp:inline distT="0" distB="0" distL="0" distR="0" wp14:anchorId="05272D04" wp14:editId="2115461A">
+            <wp:extent cx="5943600" cy="3296285"/>
+            <wp:effectExtent l="0" t="0" r="0" b="0"/>
+            <wp:docPr id="3" name="Picture 3"/>
+            <wp:cNvGraphicFramePr>
+              <a:graphicFrameLocks xmlns:a="http://schemas.openxmlformats.org/drawingml/2006/main" noChangeAspect="1"/>
+            </wp:cNvGraphicFramePr>
+            <a:graphic xmlns:a="http://schemas.openxmlformats.org/drawingml/2006/main">
+              <a:graphicData uri="http://schemas.openxmlformats.org/drawingml/2006/picture">
+                <pic:pic xmlns:pic="http://schemas.openxmlformats.org/drawingml/2006/picture">
+                  <pic:nvPicPr>
+                    <pic:cNvPr id="1" name=""/>
+                    <pic:cNvPicPr/>
+                  </pic:nvPicPr>
+                  <pic:blipFill>
+                    <a:blip r:embed="rId8"/>
+                    <a:stretch>
+                      <a:fillRect/>
+                    </a:stretch>
+                  </pic:blipFill>
+                  <pic:spPr>
+                    <a:xfrm>
+                      <a:off x="0" y="0"/>
+                      <a:ext cx="5943600" cy="3296285"/>
+                    </a:xfrm>
+                    <a:prstGeom prst="rect">
+                      <a:avLst/>
+                    </a:prstGeom>
+                  </pic:spPr>
+                </pic:pic>
+              </a:graphicData>
+            </a:graphic>
+          </wp:inline>
+        </w:drawing>
+      </w:r>
+    </w:p>
+    <w:p>
+      <w:pPr>
+        <w:pStyle w:val="ListParagraph"/>
+        <w:numPr>
+          <w:ilvl w:val="1"/>
+          <w:numId w:val="2"/>
+        </w:numPr>
+      </w:pPr>
+      <w:r>
+        <w:t>Median Pressure = set surface (i.e. 0m) to median of pressures between [-1,1]m e.g.</w:t>
+      </w:r>
+    </w:p>
+    <w:p>
+      <w:pPr>
+        <w:pStyle w:val="ListParagraph"/>
+        <w:numPr>
+          <w:ilvl w:val="0"/>
+          <w:numId w:val="2"/>
+        </w:numPr>
+      </w:pPr>
+      <w:r>
+        <w:t>error</w:t>
+      </w:r>
+      <w:r>
+        <w:t>s</w:t>
+      </w:r>
+    </w:p>
+    <w:p>
+      <w:pPr>
+        <w:pStyle w:val="ListParagraph"/>
+        <w:numPr>
+          <w:ilvl w:val="1"/>
+          <w:numId w:val="2"/>
+        </w:numPr>
+      </w:pPr>
+      <w:r>
+        <w:t>Plunge error if initial pressure spike</w:t>
+      </w:r>
+    </w:p>
+    <w:p>
+      <w:pPr>
+        <w:pStyle w:val="ListParagraph"/>
+        <w:ind w:left="360"/>
+      </w:pPr>
+      <w:r>
+        <w:rPr>
+          <w:noProof/>
+        </w:rPr>
+        <w:drawing>
+          <wp:inline distT="0" distB="0" distL="0" distR="0" wp14:anchorId="168BCBA1" wp14:editId="573E20FC">
+            <wp:extent cx="5943600" cy="3249930"/>
+            <wp:effectExtent l="0" t="0" r="0" b="7620"/>
+            <wp:docPr id="5" name="Picture 5"/>
+            <wp:cNvGraphicFramePr>
+              <a:graphicFrameLocks xmlns:a="http://schemas.openxmlformats.org/drawingml/2006/main" noChangeAspect="1"/>
+            </wp:cNvGraphicFramePr>
+            <a:graphic xmlns:a="http://schemas.openxmlformats.org/drawingml/2006/main">
+              <a:graphicData uri="http://schemas.openxmlformats.org/drawingml/2006/picture">
+                <pic:pic xmlns:pic="http://schemas.openxmlformats.org/drawingml/2006/picture">
+                  <pic:nvPicPr>
+                    <pic:cNvPr id="1" name=""/>
+                    <pic:cNvPicPr/>
+                  </pic:nvPicPr>
+                  <pic:blipFill>
+                    <a:blip r:embed="rId9"/>
+                    <a:stretch>
+                      <a:fillRect/>
+                    </a:stretch>
+                  </pic:blipFill>
+                  <pic:spPr>
+                    <a:xfrm>
+                      <a:off x="0" y="0"/>
+                      <a:ext cx="5943600" cy="3249930"/>
+                    </a:xfrm>
+                    <a:prstGeom prst="rect">
+                      <a:avLst/>
+                    </a:prstGeom>
+                  </pic:spPr>
+                </pic:pic>
+              </a:graphicData>
+            </a:graphic>
+          </wp:inline>
+        </w:drawing>
+      </w:r>
+    </w:p>
+    <w:p>
+      <w:pPr>
+        <w:pStyle w:val="ListParagraph"/>
+        <w:numPr>
+          <w:ilvl w:val="1"/>
+          <w:numId w:val="2"/>
+        </w:numPr>
+      </w:pPr>
+      <w:r>
+        <w:t>Split error if surface noise incorrectly causes one dive to be split into multiple dives</w:t>
+      </w:r>
+    </w:p>
+    <w:p>
+      <w:pPr>
+        <w:pStyle w:val="ListParagraph"/>
+        <w:ind w:left="540"/>
+      </w:pPr>
+      <w:bookmarkStart w:id="0" w:name="_GoBack"/>
+      <w:bookmarkEnd w:id="0"/>
+      <w:r>
+        <w:rPr>
+          <w:noProof/>
+        </w:rPr>
+        <w:lastRenderedPageBreak/>
+        <w:drawing>
+          <wp:inline distT="0" distB="0" distL="0" distR="0" wp14:anchorId="78CD5D47" wp14:editId="420C6E87">
+            <wp:extent cx="5943600" cy="3270250"/>
+            <wp:effectExtent l="0" t="0" r="0" b="6350"/>
+            <wp:docPr id="6" name="Picture 6"/>
+            <wp:cNvGraphicFramePr>
+              <a:graphicFrameLocks xmlns:a="http://schemas.openxmlformats.org/drawingml/2006/main" noChangeAspect="1"/>
+            </wp:cNvGraphicFramePr>
+            <a:graphic xmlns:a="http://schemas.openxmlformats.org/drawingml/2006/main">
+              <a:graphicData uri="http://schemas.openxmlformats.org/drawingml/2006/picture">
+                <pic:pic xmlns:pic="http://schemas.openxmlformats.org/drawingml/2006/picture">
+                  <pic:nvPicPr>
+                    <pic:cNvPr id="1" name=""/>
+                    <pic:cNvPicPr/>
+                  </pic:nvPicPr>
+                  <pic:blipFill>
+                    <a:blip r:embed="rId10"/>
+                    <a:stretch>
+                      <a:fillRect/>
+                    </a:stretch>
+                  </pic:blipFill>
+                  <pic:spPr>
+                    <a:xfrm>
+                      <a:off x="0" y="0"/>
+                      <a:ext cx="5943600" cy="3270250"/>
+                    </a:xfrm>
+                    <a:prstGeom prst="rect">
+                      <a:avLst/>
+                    </a:prstGeom>
+                  </pic:spPr>
+                </pic:pic>
+              </a:graphicData>
+            </a:graphic>
+          </wp:inline>
+        </w:drawing>
+      </w:r>
+    </w:p>
+    <w:p>
+      <w:pPr>
+        <w:pStyle w:val="ListParagraph"/>
+        <w:numPr>
+          <w:ilvl w:val="0"/>
+          <w:numId w:val="2"/>
+        </w:numPr>
+      </w:pPr>
+      <w:r>
+        <w:t>Plots:</w:t>
+      </w:r>
+    </w:p>
+    <w:p>
+      <w:pPr>
+        <w:pStyle w:val="ListParagraph"/>
+        <w:numPr>
+          <w:ilvl w:val="1"/>
+          <w:numId w:val="2"/>
+        </w:numPr>
+      </w:pPr>
+      <w:r>
+        <w:t>Left frame</w:t>
+      </w:r>
+    </w:p>
+    <w:p>
+      <w:pPr>
+        <w:pStyle w:val="ListParagraph"/>
+        <w:numPr>
+          <w:ilvl w:val="2"/>
+          <w:numId w:val="2"/>
+        </w:numPr>
+      </w:pPr>
+      <w:r>
+        <w:t>Blue points – points within dive</w:t>
+      </w:r>
+    </w:p>
+    <w:p>
+      <w:pPr>
+        <w:pStyle w:val="ListParagraph"/>
+        <w:numPr>
+          <w:ilvl w:val="2"/>
+          <w:numId w:val="2"/>
+        </w:numPr>
+      </w:pPr>
+      <w:r>
+        <w:t>Red points – points surrounding dive provided for context</w:t>
+      </w:r>
+    </w:p>
+    <w:p>
+      <w:pPr>
+        <w:pStyle w:val="ListParagraph"/>
+        <w:numPr>
+          <w:ilvl w:val="1"/>
+          <w:numId w:val="2"/>
+        </w:numPr>
+      </w:pPr>
+      <w:r>
+        <w:t>Right frame</w:t>
+      </w:r>
+    </w:p>
+    <w:p>
+      <w:pPr>
+        <w:pStyle w:val="ListParagraph"/>
+        <w:numPr>
+          <w:ilvl w:val="2"/>
+          <w:numId w:val="2"/>
+        </w:numPr>
+      </w:pPr>
+      <w:r>
+        <w:t xml:space="preserve">Red points – </w:t>
+      </w:r>
+      <w:proofErr w:type="spellStart"/>
+      <w:r>
+        <w:t>uncalibrated</w:t>
+      </w:r>
+      <w:proofErr w:type="spellEnd"/>
+      <w:r>
+        <w:t xml:space="preserve"> (nor surface offset applied)</w:t>
+      </w:r>
+    </w:p>
+    <w:p>
+      <w:pPr>
+        <w:pStyle w:val="ListParagraph"/>
+        <w:numPr>
+          <w:ilvl w:val="2"/>
+          <w:numId w:val="2"/>
+        </w:numPr>
+      </w:pPr>
+      <w:r>
+        <w:t>Green points – calibrated (surface offset defaults to minimum pressure)</w:t>
+      </w:r>
+    </w:p>
     <w:sectPr>
       <w:pgSz w:w="12240" w:h="15840"/>
       <w:pgMar w:top="1440" w:right="1440" w:bottom="1440" w:left="1440" w:header="720" w:footer="720" w:gutter="0"/>
@@ -430,6 +924,119 @@
 <file path=word/numbering.xml><?xml version="1.0" encoding="utf-8"?>
 <w:numbering xmlns:wpc="http://schemas.microsoft.com/office/word/2010/wordprocessingCanvas" xmlns:mc="http://schemas.openxmlformats.org/markup-compatibility/2006" xmlns:o="urn:schemas-microsoft-com:office:office" xmlns:r="http://schemas.openxmlformats.org/officeDocument/2006/relationships" xmlns:m="http://schemas.openxmlformats.org/officeDocument/2006/math" xmlns:v="urn:schemas-microsoft-com:vml" xmlns:wp14="http://schemas.microsoft.com/office/word/2010/wordprocessingDrawing" xmlns:wp="http://schemas.openxmlformats.org/drawingml/2006/wordprocessingDrawing" xmlns:w10="urn:schemas-microsoft-com:office:word" xmlns:w="http://schemas.openxmlformats.org/wordprocessingml/2006/main" xmlns:w14="http://schemas.microsoft.com/office/word/2010/wordml" xmlns:w15="http://schemas.microsoft.com/office/word/2012/wordml" xmlns:wpg="http://schemas.microsoft.com/office/word/2010/wordprocessingGroup" xmlns:wpi="http://schemas.microsoft.com/office/word/2010/wordprocessingInk" xmlns:wne="http://schemas.microsoft.com/office/word/2006/wordml" xmlns:wps="http://schemas.microsoft.com/office/word/2010/wordprocessingShape" mc:Ignorable="w14 w15 wp14">
   <w:abstractNum w:abstractNumId="0">
+    <w:nsid w:val="357B69C8"/>
+    <w:multiLevelType w:val="hybridMultilevel"/>
+    <w:tmpl w:val="D6946518"/>
+    <w:lvl w:ilvl="0" w:tplc="04090001">
+      <w:start w:val="1"/>
+      <w:numFmt w:val="bullet"/>
+      <w:lvlText w:val=""/>
+      <w:lvlJc w:val="left"/>
+      <w:pPr>
+        <w:ind w:left="720" w:hanging="360"/>
+      </w:pPr>
+      <w:rPr>
+        <w:rFonts w:ascii="Symbol" w:hAnsi="Symbol" w:hint="default"/>
+      </w:rPr>
+    </w:lvl>
+    <w:lvl w:ilvl="1" w:tplc="04090003">
+      <w:start w:val="1"/>
+      <w:numFmt w:val="bullet"/>
+      <w:lvlText w:val="o"/>
+      <w:lvlJc w:val="left"/>
+      <w:pPr>
+        <w:ind w:left="1440" w:hanging="360"/>
+      </w:pPr>
+      <w:rPr>
+        <w:rFonts w:ascii="Courier New" w:hAnsi="Courier New" w:cs="Courier New" w:hint="default"/>
+      </w:rPr>
+    </w:lvl>
+    <w:lvl w:ilvl="2" w:tplc="04090005">
+      <w:start w:val="1"/>
+      <w:numFmt w:val="bullet"/>
+      <w:lvlText w:val=""/>
+      <w:lvlJc w:val="left"/>
+      <w:pPr>
+        <w:ind w:left="2160" w:hanging="360"/>
+      </w:pPr>
+      <w:rPr>
+        <w:rFonts w:ascii="Wingdings" w:hAnsi="Wingdings" w:hint="default"/>
+      </w:rPr>
+    </w:lvl>
+    <w:lvl w:ilvl="3" w:tplc="04090001" w:tentative="1">
+      <w:start w:val="1"/>
+      <w:numFmt w:val="bullet"/>
+      <w:lvlText w:val=""/>
+      <w:lvlJc w:val="left"/>
+      <w:pPr>
+        <w:ind w:left="2880" w:hanging="360"/>
+      </w:pPr>
+      <w:rPr>
+        <w:rFonts w:ascii="Symbol" w:hAnsi="Symbol" w:hint="default"/>
+      </w:rPr>
+    </w:lvl>
+    <w:lvl w:ilvl="4" w:tplc="04090003" w:tentative="1">
+      <w:start w:val="1"/>
+      <w:numFmt w:val="bullet"/>
+      <w:lvlText w:val="o"/>
+      <w:lvlJc w:val="left"/>
+      <w:pPr>
+        <w:ind w:left="3600" w:hanging="360"/>
+      </w:pPr>
+      <w:rPr>
+        <w:rFonts w:ascii="Courier New" w:hAnsi="Courier New" w:cs="Courier New" w:hint="default"/>
+      </w:rPr>
+    </w:lvl>
+    <w:lvl w:ilvl="5" w:tplc="04090005" w:tentative="1">
+      <w:start w:val="1"/>
+      <w:numFmt w:val="bullet"/>
+      <w:lvlText w:val=""/>
+      <w:lvlJc w:val="left"/>
+      <w:pPr>
+        <w:ind w:left="4320" w:hanging="360"/>
+      </w:pPr>
+      <w:rPr>
+        <w:rFonts w:ascii="Wingdings" w:hAnsi="Wingdings" w:hint="default"/>
+      </w:rPr>
+    </w:lvl>
+    <w:lvl w:ilvl="6" w:tplc="04090001" w:tentative="1">
+      <w:start w:val="1"/>
+      <w:numFmt w:val="bullet"/>
+      <w:lvlText w:val=""/>
+      <w:lvlJc w:val="left"/>
+      <w:pPr>
+        <w:ind w:left="5040" w:hanging="360"/>
+      </w:pPr>
+      <w:rPr>
+        <w:rFonts w:ascii="Symbol" w:hAnsi="Symbol" w:hint="default"/>
+      </w:rPr>
+    </w:lvl>
+    <w:lvl w:ilvl="7" w:tplc="04090003" w:tentative="1">
+      <w:start w:val="1"/>
+      <w:numFmt w:val="bullet"/>
+      <w:lvlText w:val="o"/>
+      <w:lvlJc w:val="left"/>
+      <w:pPr>
+        <w:ind w:left="5760" w:hanging="360"/>
+      </w:pPr>
+      <w:rPr>
+        <w:rFonts w:ascii="Courier New" w:hAnsi="Courier New" w:cs="Courier New" w:hint="default"/>
+      </w:rPr>
+    </w:lvl>
+    <w:lvl w:ilvl="8" w:tplc="04090005" w:tentative="1">
+      <w:start w:val="1"/>
+      <w:numFmt w:val="bullet"/>
+      <w:lvlText w:val=""/>
+      <w:lvlJc w:val="left"/>
+      <w:pPr>
+        <w:ind w:left="6480" w:hanging="360"/>
+      </w:pPr>
+      <w:rPr>
+        <w:rFonts w:ascii="Wingdings" w:hAnsi="Wingdings" w:hint="default"/>
+      </w:rPr>
+    </w:lvl>
+  </w:abstractNum>
+  <w:abstractNum w:abstractNumId="1">
     <w:nsid w:val="63DA69B1"/>
     <w:multiLevelType w:val="hybridMultilevel"/>
     <w:tmpl w:val="ED521A82"/>
@@ -516,6 +1123,9 @@
     </w:lvl>
   </w:abstractNum>
   <w:num w:numId="1">
+    <w:abstractNumId w:val="1"/>
+  </w:num>
+  <w:num w:numId="2">
     <w:abstractNumId w:val="0"/>
   </w:num>
 </w:numbering>

</xml_diff>